<commit_message>
added accessory files for r into sequence
</commit_message>
<xml_diff>
--- a/Learning objectives/LOs 1 Github and Rtools.docx
+++ b/Learning objectives/LOs 1 Github and Rtools.docx
@@ -275,20 +275,26 @@
           <w:rFonts w:ascii="Bahnschrift" w:hAnsi="Bahnschrift" w:cs="Courier New"/>
         </w:rPr>
       </w:pPr>
-      <w:proofErr w:type="spellStart"/>
       <w:r>
         <w:rPr>
           <w:rFonts w:ascii="Bahnschrift" w:hAnsi="Bahnschrift" w:cs="Courier New"/>
         </w:rPr>
         <w:t>g</w:t>
       </w:r>
+      <w:bookmarkStart w:id="0" w:name="_GoBack"/>
+      <w:bookmarkEnd w:id="0"/>
       <w:r>
         <w:rPr>
           <w:rFonts w:ascii="Bahnschrift" w:hAnsi="Bahnschrift" w:cs="Courier New"/>
         </w:rPr>
         <w:t>gplot</w:t>
       </w:r>
-      <w:proofErr w:type="spellEnd"/>
+      <w:r>
+        <w:rPr>
+          <w:rFonts w:ascii="Bahnschrift" w:hAnsi="Bahnschrift" w:cs="Courier New"/>
+        </w:rPr>
+        <w:t>2</w:t>
+      </w:r>
     </w:p>
     <w:p>
       <w:pPr>
@@ -366,8 +372,6 @@
         </w:rPr>
         <w:t>course</w:t>
       </w:r>
-      <w:bookmarkStart w:id="0" w:name="_GoBack"/>
-      <w:bookmarkEnd w:id="0"/>
       <w:r>
         <w:rPr>
           <w:rFonts w:ascii="Bahnschrift" w:hAnsi="Bahnschrift" w:cs="Courier New"/>

</xml_diff>